<commit_message>
add auto deploy script
</commit_message>
<xml_diff>
--- a/UCSF_project_document.docx
+++ b/UCSF_project_document.docx
@@ -245,26 +245,9 @@
     <w:p>
       <w:pPr>
         <w:pStyle w:val="ListParagraph"/>
-      </w:pPr>
-    </w:p>
-    <w:p>
-      <w:pPr>
-        <w:pStyle w:val="ListParagraph"/>
-        <w:numPr>
-          <w:ilvl w:val="0"/>
-          <w:numId w:val="1"/>
-        </w:numPr>
-      </w:pPr>
-      <w:r>
-        <w:t>How it works</w:t>
-      </w:r>
-    </w:p>
-    <w:p>
-      <w:pPr>
-        <w:pStyle w:val="ListParagraph"/>
-        <w:numPr>
-          <w:ilvl w:val="0"/>
-          <w:numId w:val="4"/>
+        <w:numPr>
+          <w:ilvl w:val="0"/>
+          <w:numId w:val="2"/>
         </w:numPr>
       </w:pPr>
       <w:r>
@@ -282,15 +265,126 @@
     <w:p>
       <w:pPr>
         <w:pStyle w:val="ListParagraph"/>
+        <w:ind w:left="1080"/>
+      </w:pPr>
+    </w:p>
+    <w:p>
+      <w:pPr>
+        <w:pStyle w:val="ListParagraph"/>
+        <w:numPr>
+          <w:ilvl w:val="0"/>
+          <w:numId w:val="1"/>
+        </w:numPr>
+      </w:pPr>
+      <w:r>
+        <w:t xml:space="preserve">Directly run it in </w:t>
+      </w:r>
+      <w:proofErr w:type="spellStart"/>
+      <w:r>
+        <w:t>Heroku</w:t>
+      </w:r>
+      <w:proofErr w:type="spellEnd"/>
+    </w:p>
+    <w:p>
+      <w:pPr>
+        <w:pStyle w:val="ListParagraph"/>
+      </w:pPr>
+      <w:r>
+        <w:t xml:space="preserve">We’ve already deployed a copy of the project to </w:t>
+      </w:r>
+      <w:proofErr w:type="spellStart"/>
+      <w:r>
+        <w:t>Heroku</w:t>
+      </w:r>
+      <w:proofErr w:type="spellEnd"/>
+      <w:r>
+        <w:t xml:space="preserve"> cloud, it can be directly visited by any browser using this URL: </w:t>
+      </w:r>
+      <w:hyperlink r:id="rId6" w:history="1">
+        <w:r>
+          <w:rPr>
+            <w:rStyle w:val="Hyperlink"/>
+          </w:rPr>
+          <w:t>https://uscf-json-parser.herokuapp.com/index.html</w:t>
+        </w:r>
+      </w:hyperlink>
+      <w:r>
+        <w:t>.</w:t>
+      </w:r>
+    </w:p>
+    <w:p>
+      <w:pPr>
+        <w:pStyle w:val="ListParagraph"/>
+      </w:pPr>
+    </w:p>
+    <w:p>
+      <w:pPr>
+        <w:pStyle w:val="ListParagraph"/>
+        <w:numPr>
+          <w:ilvl w:val="0"/>
+          <w:numId w:val="1"/>
+        </w:numPr>
+      </w:pPr>
+      <w:r>
+        <w:t>Run it as AWS service</w:t>
+      </w:r>
+    </w:p>
+    <w:p>
+      <w:pPr>
+        <w:pStyle w:val="ListParagraph"/>
+      </w:pPr>
+      <w:r>
+        <w:t xml:space="preserve">We deployed another copy to an Amazon EC2 server that allows file upload, download, </w:t>
+      </w:r>
+      <w:proofErr w:type="spellStart"/>
+      <w:r>
+        <w:t>async</w:t>
+      </w:r>
+      <w:proofErr w:type="spellEnd"/>
+      <w:r>
+        <w:t xml:space="preserve"> processing etc. Open browser and visit this URL: http://</w:t>
+      </w:r>
+      <w:r>
+        <w:t>52.9.159.178:8080</w:t>
+      </w:r>
+      <w:r>
+        <w:t>/index.html</w:t>
+      </w:r>
+    </w:p>
+    <w:p>
+      <w:pPr>
+        <w:pStyle w:val="ListParagraph"/>
+      </w:pPr>
+    </w:p>
+    <w:p>
+      <w:pPr>
+        <w:pStyle w:val="ListParagraph"/>
+        <w:numPr>
+          <w:ilvl w:val="0"/>
+          <w:numId w:val="1"/>
+        </w:numPr>
+      </w:pPr>
+      <w:r>
+        <w:t>How it works</w:t>
+      </w:r>
+    </w:p>
+    <w:p>
+      <w:pPr>
+        <w:pStyle w:val="ListParagraph"/>
         <w:numPr>
           <w:ilvl w:val="0"/>
           <w:numId w:val="4"/>
         </w:numPr>
+        <w:rPr>
+          <w:rStyle w:val="Hyperlink"/>
+          <w:color w:val="auto"/>
+          <w:u w:val="none"/>
+        </w:rPr>
       </w:pPr>
       <w:r>
         <w:t xml:space="preserve">Upload a JSON file exported from </w:t>
       </w:r>
-      <w:hyperlink r:id="rId6" w:history="1">
+      <w:hyperlink r:id="rId7" w:history="1">
         <w:r>
           <w:rPr>
             <w:rStyle w:val="Hyperlink"/>
@@ -308,9 +402,129 @@
         </w:numPr>
       </w:pPr>
       <w:r>
+        <w:t>Uploaded file is stored in a “</w:t>
+      </w:r>
+      <w:proofErr w:type="spellStart"/>
+      <w:r>
+        <w:t>todo</w:t>
+      </w:r>
+      <w:proofErr w:type="spellEnd"/>
+      <w:r>
+        <w:t xml:space="preserve">” folder on server, click “List all </w:t>
+      </w:r>
+      <w:proofErr w:type="spellStart"/>
+      <w:r>
+        <w:t>todo</w:t>
+      </w:r>
+      <w:proofErr w:type="spellEnd"/>
+      <w:r>
+        <w:t xml:space="preserve"> files” to list all uploaded </w:t>
+      </w:r>
+      <w:proofErr w:type="spellStart"/>
+      <w:r>
+        <w:t>todo</w:t>
+      </w:r>
+      <w:proofErr w:type="spellEnd"/>
+      <w:r>
+        <w:t xml:space="preserve"> file names.</w:t>
+      </w:r>
+    </w:p>
+    <w:p>
+      <w:pPr>
+        <w:pStyle w:val="ListParagraph"/>
+        <w:numPr>
+          <w:ilvl w:val="0"/>
+          <w:numId w:val="4"/>
+        </w:numPr>
+      </w:pPr>
+      <w:r>
+        <w:t xml:space="preserve">Click “Process” to import all </w:t>
+      </w:r>
+      <w:proofErr w:type="spellStart"/>
+      <w:r>
+        <w:t>todo</w:t>
+      </w:r>
+      <w:proofErr w:type="spellEnd"/>
+      <w:r>
+        <w:t xml:space="preserve"> files into database, once completed, the files will be moved to “done” folder.</w:t>
+      </w:r>
+    </w:p>
+    <w:p>
+      <w:pPr>
+        <w:pStyle w:val="ListParagraph"/>
+        <w:numPr>
+          <w:ilvl w:val="0"/>
+          <w:numId w:val="4"/>
+        </w:numPr>
+      </w:pPr>
+      <w:r>
+        <w:t>Click “List all done files” to list all done file names.</w:t>
+      </w:r>
+    </w:p>
+    <w:p>
+      <w:pPr>
+        <w:pStyle w:val="ListParagraph"/>
+        <w:numPr>
+          <w:ilvl w:val="0"/>
+          <w:numId w:val="4"/>
+        </w:numPr>
+      </w:pPr>
+      <w:r>
+        <w:t xml:space="preserve">You can download any </w:t>
+      </w:r>
+      <w:proofErr w:type="spellStart"/>
+      <w:r>
+        <w:t>todo</w:t>
+      </w:r>
+      <w:proofErr w:type="spellEnd"/>
+      <w:r>
+        <w:t xml:space="preserve"> or done files by typing http://</w:t>
+      </w:r>
+      <w:r>
+        <w:t xml:space="preserve"> </w:t>
+      </w:r>
+      <w:r>
+        <w:t>52.9.159.178:8080</w:t>
+      </w:r>
+      <w:r>
+        <w:t>/</w:t>
+      </w:r>
+      <w:proofErr w:type="spellStart"/>
+      <w:r>
+        <w:t>todo</w:t>
+      </w:r>
+      <w:proofErr w:type="spellEnd"/>
+      <w:r>
+        <w:t xml:space="preserve">/{filename} or </w:t>
+      </w:r>
+      <w:r>
+        <w:t>http://</w:t>
+      </w:r>
+      <w:r>
+        <w:t xml:space="preserve"> 52.9.159.178:8080</w:t>
+      </w:r>
+      <w:r>
+        <w:t>/</w:t>
+      </w:r>
+      <w:r>
+        <w:t>done</w:t>
+      </w:r>
+      <w:r>
+        <w:t>/{filename}</w:t>
+      </w:r>
+    </w:p>
+    <w:p>
+      <w:pPr>
+        <w:pStyle w:val="ListParagraph"/>
+        <w:numPr>
+          <w:ilvl w:val="0"/>
+          <w:numId w:val="4"/>
+        </w:numPr>
+      </w:pPr>
+      <w:r>
         <w:t xml:space="preserve">Get trials and profile based on profile id, call </w:t>
       </w:r>
-      <w:hyperlink r:id="rId7" w:history="1">
+      <w:hyperlink r:id="rId8" w:history="1">
         <w:r>
           <w:rPr>
             <w:rStyle w:val="Hyperlink"/>
@@ -333,7 +547,7 @@
       <w:r>
         <w:t xml:space="preserve">Get all profiles call </w:t>
       </w:r>
-      <w:hyperlink r:id="rId8" w:history="1">
+      <w:hyperlink r:id="rId9" w:history="1">
         <w:r>
           <w:rPr>
             <w:rStyle w:val="Hyperlink"/>
@@ -341,33 +555,180 @@
           <w:t>http://localhost:8080/profiles</w:t>
         </w:r>
       </w:hyperlink>
-    </w:p>
-    <w:p>
-      <w:pPr>
-        <w:pStyle w:val="ListParagraph"/>
-        <w:numPr>
-          <w:ilvl w:val="0"/>
-          <w:numId w:val="4"/>
-        </w:numPr>
-      </w:pPr>
-      <w:r>
-        <w:t>Get all trials, call http://localhost:8080/trials</w:t>
-      </w:r>
-    </w:p>
-    <w:p>
-      <w:pPr>
-        <w:ind w:left="720"/>
-      </w:pPr>
       <w:bookmarkStart w:id="0" w:name="_GoBack"/>
       <w:bookmarkEnd w:id="0"/>
     </w:p>
     <w:p>
-      <w:r>
-        <w:tab/>
-      </w:r>
-    </w:p>
-    <w:p/>
-    <w:p/>
+      <w:pPr>
+        <w:pStyle w:val="ListParagraph"/>
+        <w:numPr>
+          <w:ilvl w:val="0"/>
+          <w:numId w:val="4"/>
+        </w:numPr>
+      </w:pPr>
+      <w:r>
+        <w:lastRenderedPageBreak/>
+        <w:t xml:space="preserve">Get all trials, call </w:t>
+      </w:r>
+      <w:hyperlink r:id="rId10" w:history="1">
+        <w:r>
+          <w:rPr>
+            <w:rStyle w:val="Hyperlink"/>
+          </w:rPr>
+          <w:t>http://localhost:8080/trials</w:t>
+        </w:r>
+      </w:hyperlink>
+    </w:p>
+    <w:p>
+      <w:pPr>
+        <w:pStyle w:val="ListParagraph"/>
+        <w:numPr>
+          <w:ilvl w:val="0"/>
+          <w:numId w:val="4"/>
+        </w:numPr>
+      </w:pPr>
+      <w:r>
+        <w:t xml:space="preserve">Get all </w:t>
+      </w:r>
+      <w:proofErr w:type="spellStart"/>
+      <w:r>
+        <w:t>accessionNumberBlocks</w:t>
+      </w:r>
+      <w:proofErr w:type="spellEnd"/>
+      <w:r>
+        <w:t xml:space="preserve">, call </w:t>
+      </w:r>
+      <w:hyperlink r:id="rId11" w:history="1">
+        <w:r>
+          <w:rPr>
+            <w:rStyle w:val="Hyperlink"/>
+          </w:rPr>
+          <w:t>http://localhost:8080/anbs</w:t>
+        </w:r>
+      </w:hyperlink>
+    </w:p>
+    <w:p>
+      <w:pPr>
+        <w:pStyle w:val="ListParagraph"/>
+        <w:ind w:left="1080"/>
+      </w:pPr>
+    </w:p>
+    <w:p>
+      <w:pPr>
+        <w:pStyle w:val="ListParagraph"/>
+        <w:numPr>
+          <w:ilvl w:val="0"/>
+          <w:numId w:val="1"/>
+        </w:numPr>
+      </w:pPr>
+      <w:r>
+        <w:t>Database structure</w:t>
+      </w:r>
+    </w:p>
+    <w:p>
+      <w:pPr>
+        <w:pStyle w:val="ListParagraph"/>
+      </w:pPr>
+      <w:r>
+        <w:t xml:space="preserve">We have 3 tables in the database, </w:t>
+      </w:r>
+      <w:proofErr w:type="spellStart"/>
+      <w:r>
+        <w:t>t_accession_number_block</w:t>
+      </w:r>
+      <w:proofErr w:type="spellEnd"/>
+      <w:r>
+        <w:t xml:space="preserve">, </w:t>
+      </w:r>
+      <w:proofErr w:type="spellStart"/>
+      <w:r>
+        <w:t>t_profile</w:t>
+      </w:r>
+      <w:proofErr w:type="spellEnd"/>
+      <w:r>
+        <w:t xml:space="preserve"> and </w:t>
+      </w:r>
+      <w:proofErr w:type="spellStart"/>
+      <w:r>
+        <w:t>t_trial</w:t>
+      </w:r>
+      <w:proofErr w:type="spellEnd"/>
+      <w:r>
+        <w:t>.</w:t>
+      </w:r>
+    </w:p>
+    <w:p>
+      <w:pPr>
+        <w:pStyle w:val="ListParagraph"/>
+      </w:pPr>
+      <w:r>
+        <w:t xml:space="preserve">For each uploaded JSON file, the header name is the </w:t>
+      </w:r>
+      <w:proofErr w:type="spellStart"/>
+      <w:r>
+        <w:t>accession_block_id</w:t>
+      </w:r>
+      <w:proofErr w:type="spellEnd"/>
+      <w:r>
+        <w:t xml:space="preserve"> that connects </w:t>
+      </w:r>
+      <w:proofErr w:type="spellStart"/>
+      <w:r>
+        <w:t>t_profile</w:t>
+      </w:r>
+      <w:proofErr w:type="spellEnd"/>
+      <w:r>
+        <w:t xml:space="preserve"> table and </w:t>
+      </w:r>
+      <w:proofErr w:type="spellStart"/>
+      <w:r>
+        <w:t>t_accession_number_block</w:t>
+      </w:r>
+      <w:proofErr w:type="spellEnd"/>
+      <w:r>
+        <w:t xml:space="preserve"> table. In the file content, there’re 3 JSON objects, “profile”, “trials” and “</w:t>
+      </w:r>
+      <w:proofErr w:type="spellStart"/>
+      <w:r>
+        <w:t>trialsFound</w:t>
+      </w:r>
+      <w:proofErr w:type="spellEnd"/>
+      <w:r>
+        <w:t>”, where “</w:t>
+      </w:r>
+      <w:proofErr w:type="spellStart"/>
+      <w:r>
+        <w:t>trialsFound</w:t>
+      </w:r>
+      <w:proofErr w:type="spellEnd"/>
+      <w:r>
+        <w:t xml:space="preserve">” is just a statistics data of “trials” so we don’t need to store it in database. “profile” contains the mutation information and is stored in </w:t>
+      </w:r>
+      <w:proofErr w:type="spellStart"/>
+      <w:r>
+        <w:t>t_profile</w:t>
+      </w:r>
+      <w:proofErr w:type="spellEnd"/>
+      <w:r>
+        <w:t xml:space="preserve"> table, “trials” contains a list of trials, each trial is saved as a record in </w:t>
+      </w:r>
+      <w:proofErr w:type="spellStart"/>
+      <w:r>
+        <w:t>t_trial</w:t>
+      </w:r>
+      <w:proofErr w:type="spellEnd"/>
+      <w:r>
+        <w:t xml:space="preserve"> table, all the trials in the file is tied to a </w:t>
+      </w:r>
+      <w:proofErr w:type="spellStart"/>
+      <w:r>
+        <w:t>profile_id</w:t>
+      </w:r>
+      <w:proofErr w:type="spellEnd"/>
+      <w:r>
+        <w:t>.</w:t>
+      </w:r>
+    </w:p>
     <w:sectPr>
       <w:pgSz w:w="12240" w:h="15840"/>
       <w:pgMar w:top="1440" w:right="1440" w:bottom="1440" w:left="1440" w:header="720" w:footer="720" w:gutter="0"/>
@@ -768,7 +1129,7 @@
       </w:pPr>
     </w:pPrDefault>
   </w:docDefaults>
-  <w:latentStyles w:defLockedState="0" w:defUIPriority="99" w:defSemiHidden="0" w:defUnhideWhenUsed="0" w:defQFormat="0" w:count="372">
+  <w:latentStyles w:defLockedState="0" w:defUIPriority="99" w:defSemiHidden="0" w:defUnhideWhenUsed="0" w:defQFormat="0" w:count="373">
     <w:lsdException w:name="Normal" w:uiPriority="0" w:qFormat="1"/>
     <w:lsdException w:name="heading 1" w:uiPriority="9" w:qFormat="1"/>
     <w:lsdException w:name="heading 2" w:semiHidden="1" w:uiPriority="9" w:unhideWhenUsed="1" w:qFormat="1"/>
@@ -874,6 +1235,7 @@
     <w:lsdException w:name="HTML Sample" w:semiHidden="1" w:unhideWhenUsed="1"/>
     <w:lsdException w:name="HTML Typewriter" w:semiHidden="1" w:unhideWhenUsed="1"/>
     <w:lsdException w:name="HTML Variable" w:semiHidden="1" w:unhideWhenUsed="1"/>
+    <w:lsdException w:name="Normal Table" w:semiHidden="1" w:unhideWhenUsed="1"/>
     <w:lsdException w:name="annotation subject" w:semiHidden="1" w:unhideWhenUsed="1"/>
     <w:lsdException w:name="No List" w:semiHidden="1" w:unhideWhenUsed="1"/>
     <w:lsdException w:name="Outline List 1" w:semiHidden="1" w:unhideWhenUsed="1"/>
@@ -920,8 +1282,10 @@
     <w:lsdException w:name="Table Subtle 2" w:semiHidden="1" w:unhideWhenUsed="1"/>
     <w:lsdException w:name="Table Web 1" w:semiHidden="1" w:unhideWhenUsed="1"/>
     <w:lsdException w:name="Table Web 2" w:semiHidden="1" w:unhideWhenUsed="1"/>
+    <w:lsdException w:name="Table Web 3" w:semiHidden="1" w:unhideWhenUsed="1"/>
     <w:lsdException w:name="Balloon Text" w:semiHidden="1" w:unhideWhenUsed="1"/>
     <w:lsdException w:name="Table Grid" w:uiPriority="39"/>
+    <w:lsdException w:name="Table Theme" w:semiHidden="1" w:unhideWhenUsed="1"/>
     <w:lsdException w:name="Placeholder Text" w:semiHidden="1"/>
     <w:lsdException w:name="No Spacing" w:uiPriority="1" w:qFormat="1"/>
     <w:lsdException w:name="Light Shading" w:uiPriority="60"/>
@@ -1138,6 +1502,7 @@
     <w:lsdException w:name="List Table 6 Colorful Accent 6" w:uiPriority="51"/>
     <w:lsdException w:name="List Table 7 Colorful Accent 6" w:uiPriority="52"/>
     <w:lsdException w:name="Mention" w:semiHidden="1" w:unhideWhenUsed="1"/>
+    <w:lsdException w:name="Smart Hyperlink" w:semiHidden="1" w:unhideWhenUsed="1"/>
   </w:latentStyles>
   <w:style w:type="paragraph" w:default="1" w:styleId="Normal">
     <w:name w:val="Normal"/>

</xml_diff>